<commit_message>
update results & add R script for plotting
</commit_message>
<xml_diff>
--- a/derivatives/palm_data/output_corrcon_ise_ee/All_Results_ee.docx
+++ b/derivatives/palm_data/output_corrcon_ise_ee/All_Results_ee.docx
@@ -6866,6 +6866,99 @@
       <w:r>
         <w:rPr>
           <w:rFonts w:ascii="Arial" w:hAnsi="Arial" w:cs="Arial"/>
+          <w:b/>
+          <w:bCs/>
+        </w:rPr>
+        <w:t>Fig. X. ROIs for PPI analyses.</w:t>
+      </w:r>
+      <w:r>
+        <w:rPr>
+          <w:rFonts w:ascii="Arial" w:hAnsi="Arial" w:cs="Arial"/>
+        </w:rPr>
+        <w:t xml:space="preserve"> (A) Ventral striatum seed region and (B) target regions related to social processing.</w:t>
+      </w:r>
+    </w:p>
+    <w:p>
+      <w:pPr>
+        <w:rPr>
+          <w:rFonts w:ascii="Arial" w:hAnsi="Arial" w:cs="Arial"/>
+        </w:rPr>
+      </w:pPr>
+    </w:p>
+    <w:p>
+      <w:pPr>
+        <w:rPr>
+          <w:rFonts w:ascii="Arial" w:hAnsi="Arial" w:cs="Arial"/>
+        </w:rPr>
+      </w:pPr>
+    </w:p>
+    <w:p>
+      <w:pPr>
+        <w:rPr>
+          <w:rFonts w:ascii="Arial" w:hAnsi="Arial" w:cs="Arial"/>
+        </w:rPr>
+      </w:pPr>
+      <w:r>
+        <w:rPr>
+          <w:rFonts w:ascii="Arial" w:hAnsi="Arial" w:cs="Arial"/>
+        </w:rPr>
+        <w:t>dmPFC (pp. 4-5)</w:t>
+      </w:r>
+    </w:p>
+    <w:p>
+      <w:pPr>
+        <w:rPr>
+          <w:rFonts w:ascii="Arial" w:hAnsi="Arial" w:cs="Arial"/>
+        </w:rPr>
+      </w:pPr>
+      <w:r>
+        <w:rPr>
+          <w:rFonts w:ascii="Arial" w:hAnsi="Arial" w:cs="Arial"/>
+        </w:rPr>
+        <w:t>vmPFC (pp. 6-7)</w:t>
+      </w:r>
+    </w:p>
+    <w:p>
+      <w:pPr>
+        <w:rPr>
+          <w:rFonts w:ascii="Arial" w:hAnsi="Arial" w:cs="Arial"/>
+        </w:rPr>
+      </w:pPr>
+      <w:r>
+        <w:rPr>
+          <w:rFonts w:ascii="Arial" w:hAnsi="Arial" w:cs="Arial"/>
+        </w:rPr>
+        <w:t>rFFA (pp. 8-9)</w:t>
+      </w:r>
+    </w:p>
+    <w:p>
+      <w:pPr>
+        <w:rPr>
+          <w:rFonts w:ascii="Arial" w:hAnsi="Arial" w:cs="Arial"/>
+        </w:rPr>
+      </w:pPr>
+      <w:r>
+        <w:rPr>
+          <w:rFonts w:ascii="Arial" w:hAnsi="Arial" w:cs="Arial"/>
+        </w:rPr>
+        <w:t>bAMY (pp. 10-11)</w:t>
+      </w:r>
+    </w:p>
+    <w:p>
+      <w:pPr>
+        <w:rPr>
+          <w:rFonts w:ascii="Arial" w:hAnsi="Arial" w:cs="Arial"/>
+        </w:rPr>
+      </w:pPr>
+      <w:r>
+        <w:rPr>
+          <w:rFonts w:ascii="Arial" w:hAnsi="Arial" w:cs="Arial"/>
+        </w:rPr>
+        <w:t>PCC (pp. 12-13)</w:t>
+      </w:r>
+      <w:r>
+        <w:rPr>
+          <w:rFonts w:ascii="Arial" w:hAnsi="Arial" w:cs="Arial"/>
         </w:rPr>
         <w:br w:type="page"/>
       </w:r>
@@ -13543,25 +13636,7 @@
         <w:rPr>
           <w:rFonts w:ascii="Arial" w:hAnsi="Arial" w:cs="Arial"/>
         </w:rPr>
-        <w:t xml:space="preserve"> </w:t>
-      </w:r>
-      <w:r>
-        <w:rPr>
-          <w:rFonts w:ascii="Arial" w:hAnsi="Arial" w:cs="Arial"/>
-        </w:rPr>
-        <w:t>(A) Ventral striatum seed region and dmPFC target region</w:t>
-      </w:r>
-      <w:r>
-        <w:rPr>
-          <w:rFonts w:ascii="Arial" w:hAnsi="Arial" w:cs="Arial"/>
-        </w:rPr>
-        <w:t xml:space="preserve">. </w:t>
-      </w:r>
-      <w:r>
-        <w:rPr>
-          <w:rFonts w:ascii="Arial" w:hAnsi="Arial" w:cs="Arial"/>
-        </w:rPr>
-        <w:t xml:space="preserve">(B) As substance use increases, connectivity between the ventral striatum and the dorsomedial prefrontal cortex (dmPFC) during receipt of social rewards is reduced.  </w:t>
+        <w:t xml:space="preserve"> (A) Ventral striatum seed region and dmPFC target region. (B) As substance use increases, connectivity between the ventral striatum and the dorsomedial prefrontal cortex (dmPFC) during receipt of social rewards is reduced.  </w:t>
       </w:r>
       <w:r>
         <w:rPr>
@@ -20271,55 +20346,7 @@
           <w:b/>
           <w:bCs/>
         </w:rPr>
-        <w:t xml:space="preserve">X. </w:t>
-      </w:r>
-      <w:r>
-        <w:rPr>
-          <w:rFonts w:ascii="Arial" w:hAnsi="Arial" w:cs="Arial"/>
-          <w:b/>
-          <w:bCs/>
-        </w:rPr>
-        <w:t>Reward sensitivity</w:t>
-      </w:r>
-      <w:r>
-        <w:rPr>
-          <w:rFonts w:ascii="Arial" w:hAnsi="Arial" w:cs="Arial"/>
-          <w:b/>
-          <w:bCs/>
-        </w:rPr>
-        <w:t xml:space="preserve"> is associated with </w:t>
-      </w:r>
-      <w:r>
-        <w:rPr>
-          <w:rFonts w:ascii="Arial" w:hAnsi="Arial" w:cs="Arial"/>
-          <w:b/>
-          <w:bCs/>
-        </w:rPr>
-        <w:t>increased</w:t>
-      </w:r>
-      <w:r>
-        <w:rPr>
-          <w:rFonts w:ascii="Arial" w:hAnsi="Arial" w:cs="Arial"/>
-          <w:b/>
-          <w:bCs/>
-        </w:rPr>
-        <w:t xml:space="preserve"> VS-</w:t>
-      </w:r>
-      <w:r>
-        <w:rPr>
-          <w:rFonts w:ascii="Arial" w:hAnsi="Arial" w:cs="Arial"/>
-          <w:b/>
-          <w:bCs/>
-        </w:rPr>
-        <w:t>v</w:t>
-      </w:r>
-      <w:r>
-        <w:rPr>
-          <w:rFonts w:ascii="Arial" w:hAnsi="Arial" w:cs="Arial"/>
-          <w:b/>
-          <w:bCs/>
-        </w:rPr>
-        <w:t>mPFC connectivity for social rewards</w:t>
+        <w:t>X. Reward sensitivity is associated with increased VS-vmPFC connectivity for social rewards</w:t>
       </w:r>
       <w:r>
         <w:rPr>
@@ -20333,67 +20360,7 @@
         <w:rPr>
           <w:rFonts w:ascii="Arial" w:hAnsi="Arial" w:cs="Arial"/>
         </w:rPr>
-        <w:t xml:space="preserve"> (A) Ventral striatum seed region and </w:t>
-      </w:r>
-      <w:r>
-        <w:rPr>
-          <w:rFonts w:ascii="Arial" w:hAnsi="Arial" w:cs="Arial"/>
-        </w:rPr>
-        <w:t>v</w:t>
-      </w:r>
-      <w:r>
-        <w:rPr>
-          <w:rFonts w:ascii="Arial" w:hAnsi="Arial" w:cs="Arial"/>
-        </w:rPr>
-        <w:t xml:space="preserve">mPFC target region. (B) As </w:t>
-      </w:r>
-      <w:r>
-        <w:rPr>
-          <w:rFonts w:ascii="Arial" w:hAnsi="Arial" w:cs="Arial"/>
-        </w:rPr>
-        <w:t>reward sensitivity</w:t>
-      </w:r>
-      <w:r>
-        <w:rPr>
-          <w:rFonts w:ascii="Arial" w:hAnsi="Arial" w:cs="Arial"/>
-        </w:rPr>
-        <w:t xml:space="preserve"> increases, connectivity between the ventral striatum and the </w:t>
-      </w:r>
-      <w:r>
-        <w:rPr>
-          <w:rFonts w:ascii="Arial" w:hAnsi="Arial" w:cs="Arial"/>
-        </w:rPr>
-        <w:t>ventro</w:t>
-      </w:r>
-      <w:r>
-        <w:rPr>
-          <w:rFonts w:ascii="Arial" w:hAnsi="Arial" w:cs="Arial"/>
-        </w:rPr>
-        <w:t>medial prefrontal cortex (</w:t>
-      </w:r>
-      <w:r>
-        <w:rPr>
-          <w:rFonts w:ascii="Arial" w:hAnsi="Arial" w:cs="Arial"/>
-        </w:rPr>
-        <w:t>v</w:t>
-      </w:r>
-      <w:r>
-        <w:rPr>
-          <w:rFonts w:ascii="Arial" w:hAnsi="Arial" w:cs="Arial"/>
-        </w:rPr>
-        <w:t xml:space="preserve">mPFC) during receipt of social rewards </w:t>
-      </w:r>
-      <w:r>
-        <w:rPr>
-          <w:rFonts w:ascii="Arial" w:hAnsi="Arial" w:cs="Arial"/>
-        </w:rPr>
-        <w:t>in enhanced</w:t>
-      </w:r>
-      <w:r>
-        <w:rPr>
-          <w:rFonts w:ascii="Arial" w:hAnsi="Arial" w:cs="Arial"/>
-        </w:rPr>
-        <w:t xml:space="preserve">.  </w:t>
+        <w:t xml:space="preserve"> (A) Ventral striatum seed region and vmPFC target region. (B) As reward sensitivity increases, connectivity between the ventral striatum and the ventromedial prefrontal cortex (vmPFC) during receipt of social rewards in enhanced.  </w:t>
       </w:r>
       <w:r>
         <w:rPr>

</xml_diff>